<commit_message>
Adding in additional files
</commit_message>
<xml_diff>
--- a/Group2_MusicWordsSlap_Part4.docx
+++ b/Group2_MusicWordsSlap_Part4.docx
@@ -212,8 +212,16 @@
     <w:p>
       <w:pPr>
         <w:pStyle w:val="AbsHead"/>
-      </w:pPr>
-      <w:r>
+        <w:rPr>
+          <w:b/>
+          <w:bCs/>
+        </w:rPr>
+      </w:pPr>
+      <w:r>
+        <w:rPr>
+          <w:b/>
+          <w:bCs/>
+        </w:rPr>
         <w:t>Abstract</w:t>
       </w:r>
     </w:p>
@@ -315,8 +323,16 @@
     <w:p>
       <w:pPr>
         <w:pStyle w:val="AbsHead"/>
-      </w:pPr>
-      <w:r>
+        <w:rPr>
+          <w:b/>
+          <w:bCs/>
+        </w:rPr>
+      </w:pPr>
+      <w:r>
+        <w:rPr>
+          <w:b/>
+          <w:bCs/>
+        </w:rPr>
         <w:t>Introduction</w:t>
       </w:r>
     </w:p>
@@ -624,8 +640,16 @@
     <w:p>
       <w:pPr>
         <w:pStyle w:val="AbsHead"/>
-      </w:pPr>
-      <w:r>
+        <w:rPr>
+          <w:b/>
+          <w:bCs/>
+        </w:rPr>
+      </w:pPr>
+      <w:r>
+        <w:rPr>
+          <w:b/>
+          <w:bCs/>
+        </w:rPr>
         <w:t>Related Work</w:t>
       </w:r>
     </w:p>
@@ -817,11 +841,23 @@
     <w:p>
       <w:pPr>
         <w:pStyle w:val="AbsHead"/>
-      </w:pPr>
-      <w:r>
+        <w:rPr>
+          <w:b/>
+          <w:bCs/>
+        </w:rPr>
+      </w:pPr>
+      <w:r>
+        <w:rPr>
+          <w:b/>
+          <w:bCs/>
+        </w:rPr>
         <w:t>Data Set</w:t>
       </w:r>
       <w:r>
+        <w:rPr>
+          <w:b/>
+          <w:bCs/>
+        </w:rPr>
         <w:t xml:space="preserve"> &amp; Main Techniques Applied</w:t>
       </w:r>
     </w:p>
@@ -1441,8 +1477,16 @@
     <w:p>
       <w:pPr>
         <w:pStyle w:val="AbsHead"/>
-      </w:pPr>
-      <w:r>
+        <w:rPr>
+          <w:b/>
+          <w:bCs/>
+        </w:rPr>
+      </w:pPr>
+      <w:r>
+        <w:rPr>
+          <w:b/>
+          <w:bCs/>
+        </w:rPr>
         <w:t>Evaluation Methods</w:t>
       </w:r>
     </w:p>
@@ -1577,8 +1621,16 @@
     <w:p>
       <w:pPr>
         <w:pStyle w:val="AbsHead"/>
-      </w:pPr>
-      <w:r>
+        <w:rPr>
+          <w:b/>
+          <w:bCs/>
+        </w:rPr>
+      </w:pPr>
+      <w:r>
+        <w:rPr>
+          <w:b/>
+          <w:bCs/>
+        </w:rPr>
         <w:t xml:space="preserve">Potential Pitfalls </w:t>
       </w:r>
     </w:p>
@@ -1933,7 +1985,14 @@
         <w:pStyle w:val="AbsHead"/>
       </w:pPr>
       <w:r>
-        <w:t>Methods Implemented:</w:t>
+        <w:rPr>
+          <w:b/>
+          <w:bCs/>
+        </w:rPr>
+        <w:t>Methods Implemented</w:t>
+      </w:r>
+      <w:r>
+        <w:t>:</w:t>
       </w:r>
     </w:p>
     <w:p>
@@ -3914,7 +3973,15 @@
       </w:r>
       <w:r>
         <w:lastRenderedPageBreak/>
-        <w:t>added in as an additional variable to be added into the model.  Overall though, I would recommend and would personally perform these recommendations again.</w:t>
+        <w:t xml:space="preserve">added in as an additional variable to be added into the model.  </w:t>
+      </w:r>
+      <w:proofErr w:type="gramStart"/>
+      <w:r>
+        <w:t>Overall</w:t>
+      </w:r>
+      <w:proofErr w:type="gramEnd"/>
+      <w:r>
+        <w:t xml:space="preserve"> though, I would recommend and would personally perform these recommendations again.</w:t>
       </w:r>
     </w:p>
     <w:p>
@@ -5006,9 +5073,6 @@
     <w:p>
       <w:pPr>
         <w:pStyle w:val="AbsHead"/>
-        <w:rPr>
-          <w:b/>
-        </w:rPr>
       </w:pPr>
     </w:p>
     <w:sectPr>
@@ -10570,7 +10634,7 @@
     <w:link w:val="AbsHeadChar"/>
     <w:autoRedefine/>
     <w:qFormat/>
-    <w:rsid w:val="00EB6665"/>
+    <w:rsid w:val="00E610CC"/>
     <w:pPr>
       <w:spacing w:before="120" w:after="80" w:line="264" w:lineRule="auto"/>
     </w:pPr>
@@ -10586,7 +10650,7 @@
     <w:name w:val="AbsHead Char"/>
     <w:basedOn w:val="DefaultParagraphFont"/>
     <w:link w:val="AbsHead"/>
-    <w:rsid w:val="00EB6665"/>
+    <w:rsid w:val="00E610CC"/>
     <w:rPr>
       <w:rFonts w:ascii="Linux Libertine" w:eastAsiaTheme="minorHAnsi" w:hAnsi="Linux Libertine" w:cstheme="minorBidi"/>
       <w:sz w:val="22"/>

</xml_diff>